<commit_message>
Updated Resume Doc 9-27
</commit_message>
<xml_diff>
--- a/v2/html/chadmills.resume.docx
+++ b/v2/html/chadmills.resume.docx
@@ -469,12 +469,12 @@
                       <wp:inline distB="0" distT="0" distL="0" distR="0">
                         <wp:extent cx="446794" cy="446133"/>
                         <wp:effectExtent b="0" l="0" r="0" t="0"/>
-                        <wp:docPr id="100086" name="image5.png"/>
+                        <wp:docPr id="100086" name="image9.png"/>
                         <a:graphic>
                           <a:graphicData uri="http://schemas.openxmlformats.org/drawingml/2006/picture">
                             <pic:pic>
                               <pic:nvPicPr>
-                                <pic:cNvPr id="0" name="image5.png"/>
+                                <pic:cNvPr id="0" name="image9.png"/>
                                 <pic:cNvPicPr preferRelativeResize="0"/>
                               </pic:nvPicPr>
                               <pic:blipFill>
@@ -1030,12 +1030,12 @@
                       <wp:inline distB="0" distT="0" distL="0" distR="0">
                         <wp:extent cx="446794" cy="446133"/>
                         <wp:effectExtent b="0" l="0" r="0" t="0"/>
-                        <wp:docPr id="100089" name="image9.png"/>
+                        <wp:docPr id="100089" name="image8.png"/>
                         <a:graphic>
                           <a:graphicData uri="http://schemas.openxmlformats.org/drawingml/2006/picture">
                             <pic:pic>
                               <pic:nvPicPr>
-                                <pic:cNvPr id="0" name="image9.png"/>
+                                <pic:cNvPr id="0" name="image8.png"/>
                                 <pic:cNvPicPr preferRelativeResize="0"/>
                               </pic:nvPicPr>
                               <pic:blipFill>
@@ -1271,12 +1271,12 @@
                       <wp:inline distB="0" distT="0" distL="0" distR="0">
                         <wp:extent cx="636919" cy="132891"/>
                         <wp:effectExtent b="0" l="0" r="0" t="0"/>
-                        <wp:docPr id="100088" name="image1.png"/>
+                        <wp:docPr id="100088" name="image3.png"/>
                         <a:graphic>
                           <a:graphicData uri="http://schemas.openxmlformats.org/drawingml/2006/picture">
                             <pic:pic>
                               <pic:nvPicPr>
-                                <pic:cNvPr id="0" name="image1.png"/>
+                                <pic:cNvPr id="0" name="image3.png"/>
                                 <pic:cNvPicPr preferRelativeResize="0"/>
                               </pic:nvPicPr>
                               <pic:blipFill>
@@ -1486,12 +1486,12 @@
                       <wp:inline distB="0" distT="0" distL="0" distR="0">
                         <wp:extent cx="636919" cy="132891"/>
                         <wp:effectExtent b="0" l="0" r="0" t="0"/>
-                        <wp:docPr id="100091" name="image1.png"/>
+                        <wp:docPr id="100091" name="image3.png"/>
                         <a:graphic>
                           <a:graphicData uri="http://schemas.openxmlformats.org/drawingml/2006/picture">
                             <pic:pic>
                               <pic:nvPicPr>
-                                <pic:cNvPr id="0" name="image1.png"/>
+                                <pic:cNvPr id="0" name="image3.png"/>
                                 <pic:cNvPicPr preferRelativeResize="0"/>
                               </pic:nvPicPr>
                               <pic:blipFill>
@@ -1701,12 +1701,12 @@
                       <wp:inline distB="0" distT="0" distL="0" distR="0">
                         <wp:extent cx="636919" cy="132891"/>
                         <wp:effectExtent b="0" l="0" r="0" t="0"/>
-                        <wp:docPr id="100090" name="image2.png"/>
+                        <wp:docPr id="100090" name="image4.png"/>
                         <a:graphic>
                           <a:graphicData uri="http://schemas.openxmlformats.org/drawingml/2006/picture">
                             <pic:pic>
                               <pic:nvPicPr>
-                                <pic:cNvPr id="0" name="image2.png"/>
+                                <pic:cNvPr id="0" name="image4.png"/>
                                 <pic:cNvPicPr preferRelativeResize="0"/>
                               </pic:nvPicPr>
                               <pic:blipFill>
@@ -1895,12 +1895,12 @@
                       <wp:inline distB="0" distT="0" distL="0" distR="0">
                         <wp:extent cx="636919" cy="132891"/>
                         <wp:effectExtent b="0" l="0" r="0" t="0"/>
-                        <wp:docPr id="100055" name="image2.png"/>
+                        <wp:docPr id="100055" name="image4.png"/>
                         <a:graphic>
                           <a:graphicData uri="http://schemas.openxmlformats.org/drawingml/2006/picture">
                             <pic:pic>
                               <pic:nvPicPr>
-                                <pic:cNvPr id="0" name="image2.png"/>
+                                <pic:cNvPr id="0" name="image4.png"/>
                                 <pic:cNvPicPr preferRelativeResize="0"/>
                               </pic:nvPicPr>
                               <pic:blipFill>
@@ -2055,12 +2055,12 @@
                       <wp:inline distB="0" distT="0" distL="0" distR="0">
                         <wp:extent cx="636919" cy="132891"/>
                         <wp:effectExtent b="0" l="0" r="0" t="0"/>
-                        <wp:docPr id="100094" name="image2.png"/>
+                        <wp:docPr id="100094" name="image4.png"/>
                         <a:graphic>
                           <a:graphicData uri="http://schemas.openxmlformats.org/drawingml/2006/picture">
                             <pic:pic>
                               <pic:nvPicPr>
-                                <pic:cNvPr id="0" name="image2.png"/>
+                                <pic:cNvPr id="0" name="image4.png"/>
                                 <pic:cNvPicPr preferRelativeResize="0"/>
                               </pic:nvPicPr>
                               <pic:blipFill>
@@ -2270,12 +2270,12 @@
                       <wp:inline distB="0" distT="0" distL="0" distR="0">
                         <wp:extent cx="636919" cy="132891"/>
                         <wp:effectExtent b="0" l="0" r="0" t="0"/>
-                        <wp:docPr id="100093" name="image2.png"/>
+                        <wp:docPr id="100093" name="image4.png"/>
                         <a:graphic>
                           <a:graphicData uri="http://schemas.openxmlformats.org/drawingml/2006/picture">
                             <pic:pic>
                               <pic:nvPicPr>
-                                <pic:cNvPr id="0" name="image2.png"/>
+                                <pic:cNvPr id="0" name="image4.png"/>
                                 <pic:cNvPicPr preferRelativeResize="0"/>
                               </pic:nvPicPr>
                               <pic:blipFill>
@@ -2485,12 +2485,12 @@
                       <wp:inline distB="0" distT="0" distL="0" distR="0">
                         <wp:extent cx="636919" cy="132891"/>
                         <wp:effectExtent b="0" l="0" r="0" t="0"/>
-                        <wp:docPr id="100098" name="image2.png"/>
+                        <wp:docPr id="100098" name="image4.png"/>
                         <a:graphic>
                           <a:graphicData uri="http://schemas.openxmlformats.org/drawingml/2006/picture">
                             <pic:pic>
                               <pic:nvPicPr>
-                                <pic:cNvPr id="0" name="image2.png"/>
+                                <pic:cNvPr id="0" name="image4.png"/>
                                 <pic:cNvPicPr preferRelativeResize="0"/>
                               </pic:nvPicPr>
                               <pic:blipFill>
@@ -2700,12 +2700,12 @@
                       <wp:inline distB="0" distT="0" distL="0" distR="0">
                         <wp:extent cx="636919" cy="132891"/>
                         <wp:effectExtent b="0" l="0" r="0" t="0"/>
-                        <wp:docPr id="100097" name="image4.png"/>
+                        <wp:docPr id="100097" name="image1.png"/>
                         <a:graphic>
                           <a:graphicData uri="http://schemas.openxmlformats.org/drawingml/2006/picture">
                             <pic:pic>
                               <pic:nvPicPr>
-                                <pic:cNvPr id="0" name="image4.png"/>
+                                <pic:cNvPr id="0" name="image1.png"/>
                                 <pic:cNvPicPr preferRelativeResize="0"/>
                               </pic:nvPicPr>
                               <pic:blipFill>
@@ -2837,12 +2837,12 @@
                       <wp:inline distB="0" distT="0" distL="0" distR="0">
                         <wp:extent cx="636919" cy="132891"/>
                         <wp:effectExtent b="0" l="0" r="0" t="0"/>
-                        <wp:docPr id="100087" name="image4.png"/>
+                        <wp:docPr id="100087" name="image1.png"/>
                         <a:graphic>
                           <a:graphicData uri="http://schemas.openxmlformats.org/drawingml/2006/picture">
                             <pic:pic>
                               <pic:nvPicPr>
-                                <pic:cNvPr id="0" name="image4.png"/>
+                                <pic:cNvPr id="0" name="image1.png"/>
                                 <pic:cNvPicPr preferRelativeResize="0"/>
                               </pic:nvPicPr>
                               <pic:blipFill>
@@ -3052,12 +3052,12 @@
                       <wp:inline distB="0" distT="0" distL="0" distR="0">
                         <wp:extent cx="636919" cy="132891"/>
                         <wp:effectExtent b="0" l="0" r="0" t="0"/>
-                        <wp:docPr id="100101" name="image2.png"/>
+                        <wp:docPr id="100101" name="image4.png"/>
                         <a:graphic>
                           <a:graphicData uri="http://schemas.openxmlformats.org/drawingml/2006/picture">
                             <pic:pic>
                               <pic:nvPicPr>
-                                <pic:cNvPr id="0" name="image2.png"/>
+                                <pic:cNvPr id="0" name="image4.png"/>
                                 <pic:cNvPicPr preferRelativeResize="0"/>
                               </pic:nvPicPr>
                               <pic:blipFill>
@@ -3267,12 +3267,12 @@
                       <wp:inline distB="0" distT="0" distL="0" distR="0">
                         <wp:extent cx="636919" cy="132891"/>
                         <wp:effectExtent b="0" l="0" r="0" t="0"/>
-                        <wp:docPr id="100099" name="image2.png"/>
+                        <wp:docPr id="100099" name="image4.png"/>
                         <a:graphic>
                           <a:graphicData uri="http://schemas.openxmlformats.org/drawingml/2006/picture">
                             <pic:pic>
                               <pic:nvPicPr>
-                                <pic:cNvPr id="0" name="image2.png"/>
+                                <pic:cNvPr id="0" name="image4.png"/>
                                 <pic:cNvPicPr preferRelativeResize="0"/>
                               </pic:nvPicPr>
                               <pic:blipFill>
@@ -3482,12 +3482,12 @@
                       <wp:inline distB="0" distT="0" distL="0" distR="0">
                         <wp:extent cx="636919" cy="132891"/>
                         <wp:effectExtent b="0" l="0" r="0" t="0"/>
-                        <wp:docPr id="100100" name="image4.png"/>
+                        <wp:docPr id="100100" name="image1.png"/>
                         <a:graphic>
                           <a:graphicData uri="http://schemas.openxmlformats.org/drawingml/2006/picture">
                             <pic:pic>
                               <pic:nvPicPr>
-                                <pic:cNvPr id="0" name="image4.png"/>
+                                <pic:cNvPr id="0" name="image1.png"/>
                                 <pic:cNvPicPr preferRelativeResize="0"/>
                               </pic:nvPicPr>
                               <pic:blipFill>
@@ -3697,12 +3697,12 @@
                       <wp:inline distB="0" distT="0" distL="0" distR="0">
                         <wp:extent cx="636919" cy="132891"/>
                         <wp:effectExtent b="0" l="0" r="0" t="0"/>
-                        <wp:docPr id="100102" name="image1.png"/>
+                        <wp:docPr id="100102" name="image3.png"/>
                         <a:graphic>
                           <a:graphicData uri="http://schemas.openxmlformats.org/drawingml/2006/picture">
                             <pic:pic>
                               <pic:nvPicPr>
-                                <pic:cNvPr id="0" name="image1.png"/>
+                                <pic:cNvPr id="0" name="image3.png"/>
                                 <pic:cNvPicPr preferRelativeResize="0"/>
                               </pic:nvPicPr>
                               <pic:blipFill>
@@ -3912,12 +3912,12 @@
                       <wp:inline distB="0" distT="0" distL="0" distR="0">
                         <wp:extent cx="636919" cy="132891"/>
                         <wp:effectExtent b="0" l="0" r="0" t="0"/>
-                        <wp:docPr id="100103" name="image1.png"/>
+                        <wp:docPr id="100103" name="image3.png"/>
                         <a:graphic>
                           <a:graphicData uri="http://schemas.openxmlformats.org/drawingml/2006/picture">
                             <pic:pic>
                               <pic:nvPicPr>
-                                <pic:cNvPr id="0" name="image1.png"/>
+                                <pic:cNvPr id="0" name="image3.png"/>
                                 <pic:cNvPicPr preferRelativeResize="0"/>
                               </pic:nvPicPr>
                               <pic:blipFill>
@@ -4127,12 +4127,12 @@
                       <wp:inline distB="0" distT="0" distL="0" distR="0">
                         <wp:extent cx="636919" cy="132891"/>
                         <wp:effectExtent b="0" l="0" r="0" t="0"/>
-                        <wp:docPr id="100104" name="image1.png"/>
+                        <wp:docPr id="100104" name="image3.png"/>
                         <a:graphic>
                           <a:graphicData uri="http://schemas.openxmlformats.org/drawingml/2006/picture">
                             <pic:pic>
                               <pic:nvPicPr>
-                                <pic:cNvPr id="0" name="image1.png"/>
+                                <pic:cNvPr id="0" name="image3.png"/>
                                 <pic:cNvPicPr preferRelativeResize="0"/>
                               </pic:nvPicPr>
                               <pic:blipFill>
@@ -4342,12 +4342,12 @@
                       <wp:inline distB="0" distT="0" distL="0" distR="0">
                         <wp:extent cx="636919" cy="132891"/>
                         <wp:effectExtent b="0" l="0" r="0" t="0"/>
-                        <wp:docPr id="100105" name="image1.png"/>
+                        <wp:docPr id="100105" name="image3.png"/>
                         <a:graphic>
                           <a:graphicData uri="http://schemas.openxmlformats.org/drawingml/2006/picture">
                             <pic:pic>
                               <pic:nvPicPr>
-                                <pic:cNvPr id="0" name="image1.png"/>
+                                <pic:cNvPr id="0" name="image3.png"/>
                                 <pic:cNvPicPr preferRelativeResize="0"/>
                               </pic:nvPicPr>
                               <pic:blipFill>
@@ -4557,12 +4557,12 @@
                       <wp:inline distB="0" distT="0" distL="0" distR="0">
                         <wp:extent cx="636919" cy="132891"/>
                         <wp:effectExtent b="0" l="0" r="0" t="0"/>
-                        <wp:docPr id="100106" name="image4.png"/>
+                        <wp:docPr id="100106" name="image1.png"/>
                         <a:graphic>
                           <a:graphicData uri="http://schemas.openxmlformats.org/drawingml/2006/picture">
                             <pic:pic>
                               <pic:nvPicPr>
-                                <pic:cNvPr id="0" name="image4.png"/>
+                                <pic:cNvPr id="0" name="image1.png"/>
                                 <pic:cNvPicPr preferRelativeResize="0"/>
                               </pic:nvPicPr>
                               <pic:blipFill>
@@ -4772,12 +4772,12 @@
                       <wp:inline distB="0" distT="0" distL="0" distR="0">
                         <wp:extent cx="636919" cy="132891"/>
                         <wp:effectExtent b="0" l="0" r="0" t="0"/>
-                        <wp:docPr id="100107" name="image4.png"/>
+                        <wp:docPr id="100107" name="image1.png"/>
                         <a:graphic>
                           <a:graphicData uri="http://schemas.openxmlformats.org/drawingml/2006/picture">
                             <pic:pic>
                               <pic:nvPicPr>
-                                <pic:cNvPr id="0" name="image4.png"/>
+                                <pic:cNvPr id="0" name="image1.png"/>
                                 <pic:cNvPicPr preferRelativeResize="0"/>
                               </pic:nvPicPr>
                               <pic:blipFill>
@@ -4987,12 +4987,12 @@
                       <wp:inline distB="0" distT="0" distL="0" distR="0">
                         <wp:extent cx="636919" cy="132891"/>
                         <wp:effectExtent b="0" l="0" r="0" t="0"/>
-                        <wp:docPr id="100108" name="image4.png"/>
+                        <wp:docPr id="100108" name="image1.png"/>
                         <a:graphic>
                           <a:graphicData uri="http://schemas.openxmlformats.org/drawingml/2006/picture">
                             <pic:pic>
                               <pic:nvPicPr>
-                                <pic:cNvPr id="0" name="image4.png"/>
+                                <pic:cNvPr id="0" name="image1.png"/>
                                 <pic:cNvPicPr preferRelativeResize="0"/>
                               </pic:nvPicPr>
                               <pic:blipFill>
@@ -5202,12 +5202,12 @@
                       <wp:inline distB="0" distT="0" distL="0" distR="0">
                         <wp:extent cx="636919" cy="132891"/>
                         <wp:effectExtent b="0" l="0" r="0" t="0"/>
-                        <wp:docPr id="100109" name="image4.png"/>
+                        <wp:docPr id="100109" name="image1.png"/>
                         <a:graphic>
                           <a:graphicData uri="http://schemas.openxmlformats.org/drawingml/2006/picture">
                             <pic:pic>
                               <pic:nvPicPr>
-                                <pic:cNvPr id="0" name="image4.png"/>
+                                <pic:cNvPr id="0" name="image1.png"/>
                                 <pic:cNvPicPr preferRelativeResize="0"/>
                               </pic:nvPicPr>
                               <pic:blipFill>
@@ -5417,12 +5417,12 @@
                       <wp:inline distB="0" distT="0" distL="0" distR="0">
                         <wp:extent cx="636919" cy="132891"/>
                         <wp:effectExtent b="0" l="0" r="0" t="0"/>
-                        <wp:docPr id="100076" name="image4.png"/>
+                        <wp:docPr id="100076" name="image1.png"/>
                         <a:graphic>
                           <a:graphicData uri="http://schemas.openxmlformats.org/drawingml/2006/picture">
                             <pic:pic>
                               <pic:nvPicPr>
-                                <pic:cNvPr id="0" name="image4.png"/>
+                                <pic:cNvPr id="0" name="image1.png"/>
                                 <pic:cNvPicPr preferRelativeResize="0"/>
                               </pic:nvPicPr>
                               <pic:blipFill>
@@ -5632,12 +5632,12 @@
                       <wp:inline distB="0" distT="0" distL="0" distR="0">
                         <wp:extent cx="636919" cy="132891"/>
                         <wp:effectExtent b="0" l="0" r="0" t="0"/>
-                        <wp:docPr id="100077" name="image2.png"/>
+                        <wp:docPr id="100077" name="image4.png"/>
                         <a:graphic>
                           <a:graphicData uri="http://schemas.openxmlformats.org/drawingml/2006/picture">
                             <pic:pic>
                               <pic:nvPicPr>
-                                <pic:cNvPr id="0" name="image2.png"/>
+                                <pic:cNvPr id="0" name="image4.png"/>
                                 <pic:cNvPicPr preferRelativeResize="0"/>
                               </pic:nvPicPr>
                               <pic:blipFill>
@@ -5847,12 +5847,12 @@
                       <wp:inline distB="0" distT="0" distL="0" distR="0">
                         <wp:extent cx="636919" cy="132891"/>
                         <wp:effectExtent b="0" l="0" r="0" t="0"/>
-                        <wp:docPr id="100078" name="image2.png"/>
+                        <wp:docPr id="100078" name="image4.png"/>
                         <a:graphic>
                           <a:graphicData uri="http://schemas.openxmlformats.org/drawingml/2006/picture">
                             <pic:pic>
                               <pic:nvPicPr>
-                                <pic:cNvPr id="0" name="image2.png"/>
+                                <pic:cNvPr id="0" name="image4.png"/>
                                 <pic:cNvPicPr preferRelativeResize="0"/>
                               </pic:nvPicPr>
                               <pic:blipFill>
@@ -6062,12 +6062,12 @@
                       <wp:inline distB="0" distT="0" distL="0" distR="0">
                         <wp:extent cx="636919" cy="132891"/>
                         <wp:effectExtent b="0" l="0" r="0" t="0"/>
-                        <wp:docPr id="100079" name="image1.png"/>
+                        <wp:docPr id="100079" name="image3.png"/>
                         <a:graphic>
                           <a:graphicData uri="http://schemas.openxmlformats.org/drawingml/2006/picture">
                             <pic:pic>
                               <pic:nvPicPr>
-                                <pic:cNvPr id="0" name="image1.png"/>
+                                <pic:cNvPr id="0" name="image3.png"/>
                                 <pic:cNvPicPr preferRelativeResize="0"/>
                               </pic:nvPicPr>
                               <pic:blipFill>
@@ -6277,12 +6277,12 @@
                       <wp:inline distB="0" distT="0" distL="0" distR="0">
                         <wp:extent cx="636919" cy="132891"/>
                         <wp:effectExtent b="0" l="0" r="0" t="0"/>
-                        <wp:docPr id="100080" name="image2.png"/>
+                        <wp:docPr id="100080" name="image4.png"/>
                         <a:graphic>
                           <a:graphicData uri="http://schemas.openxmlformats.org/drawingml/2006/picture">
                             <pic:pic>
                               <pic:nvPicPr>
-                                <pic:cNvPr id="0" name="image2.png"/>
+                                <pic:cNvPr id="0" name="image4.png"/>
                                 <pic:cNvPicPr preferRelativeResize="0"/>
                               </pic:nvPicPr>
                               <pic:blipFill>
@@ -6492,12 +6492,12 @@
                       <wp:inline distB="0" distT="0" distL="0" distR="0">
                         <wp:extent cx="636919" cy="132891"/>
                         <wp:effectExtent b="0" l="0" r="0" t="0"/>
-                        <wp:docPr id="100081" name="image4.png"/>
+                        <wp:docPr id="100081" name="image1.png"/>
                         <a:graphic>
                           <a:graphicData uri="http://schemas.openxmlformats.org/drawingml/2006/picture">
                             <pic:pic>
                               <pic:nvPicPr>
-                                <pic:cNvPr id="0" name="image4.png"/>
+                                <pic:cNvPr id="0" name="image1.png"/>
                                 <pic:cNvPicPr preferRelativeResize="0"/>
                               </pic:nvPicPr>
                               <pic:blipFill>
@@ -6707,12 +6707,12 @@
                       <wp:inline distB="0" distT="0" distL="0" distR="0">
                         <wp:extent cx="636919" cy="132891"/>
                         <wp:effectExtent b="0" l="0" r="0" t="0"/>
-                        <wp:docPr id="100082" name="image2.png"/>
+                        <wp:docPr id="100082" name="image4.png"/>
                         <a:graphic>
                           <a:graphicData uri="http://schemas.openxmlformats.org/drawingml/2006/picture">
                             <pic:pic>
                               <pic:nvPicPr>
-                                <pic:cNvPr id="0" name="image2.png"/>
+                                <pic:cNvPr id="0" name="image4.png"/>
                                 <pic:cNvPicPr preferRelativeResize="0"/>
                               </pic:nvPicPr>
                               <pic:blipFill>
@@ -6922,12 +6922,12 @@
                       <wp:inline distB="0" distT="0" distL="0" distR="0">
                         <wp:extent cx="636919" cy="132891"/>
                         <wp:effectExtent b="0" l="0" r="0" t="0"/>
-                        <wp:docPr id="100083" name="image2.png"/>
+                        <wp:docPr id="100083" name="image4.png"/>
                         <a:graphic>
                           <a:graphicData uri="http://schemas.openxmlformats.org/drawingml/2006/picture">
                             <pic:pic>
                               <pic:nvPicPr>
-                                <pic:cNvPr id="0" name="image2.png"/>
+                                <pic:cNvPr id="0" name="image4.png"/>
                                 <pic:cNvPicPr preferRelativeResize="0"/>
                               </pic:nvPicPr>
                               <pic:blipFill>
@@ -7137,12 +7137,12 @@
                       <wp:inline distB="0" distT="0" distL="0" distR="0">
                         <wp:extent cx="636919" cy="132891"/>
                         <wp:effectExtent b="0" l="0" r="0" t="0"/>
-                        <wp:docPr id="100084" name="image1.png"/>
+                        <wp:docPr id="100084" name="image3.png"/>
                         <a:graphic>
                           <a:graphicData uri="http://schemas.openxmlformats.org/drawingml/2006/picture">
                             <pic:pic>
                               <pic:nvPicPr>
-                                <pic:cNvPr id="0" name="image1.png"/>
+                                <pic:cNvPr id="0" name="image3.png"/>
                                 <pic:cNvPicPr preferRelativeResize="0"/>
                               </pic:nvPicPr>
                               <pic:blipFill>
@@ -7352,12 +7352,12 @@
                       <wp:inline distB="0" distT="0" distL="0" distR="0">
                         <wp:extent cx="636919" cy="132891"/>
                         <wp:effectExtent b="0" l="0" r="0" t="0"/>
-                        <wp:docPr id="100085" name="image2.png"/>
+                        <wp:docPr id="100085" name="image4.png"/>
                         <a:graphic>
                           <a:graphicData uri="http://schemas.openxmlformats.org/drawingml/2006/picture">
                             <pic:pic>
                               <pic:nvPicPr>
-                                <pic:cNvPr id="0" name="image2.png"/>
+                                <pic:cNvPr id="0" name="image4.png"/>
                                 <pic:cNvPicPr preferRelativeResize="0"/>
                               </pic:nvPicPr>
                               <pic:blipFill>
@@ -7568,12 +7568,12 @@
                       <wp:inline distB="0" distT="0" distL="0" distR="0">
                         <wp:extent cx="636919" cy="132891"/>
                         <wp:effectExtent b="0" l="0" r="0" t="0"/>
-                        <wp:docPr id="100065" name="image2.png"/>
+                        <wp:docPr id="100065" name="image4.png"/>
                         <a:graphic>
                           <a:graphicData uri="http://schemas.openxmlformats.org/drawingml/2006/picture">
                             <pic:pic>
                               <pic:nvPicPr>
-                                <pic:cNvPr id="0" name="image2.png"/>
+                                <pic:cNvPr id="0" name="image4.png"/>
                                 <pic:cNvPicPr preferRelativeResize="0"/>
                               </pic:nvPicPr>
                               <pic:blipFill>
@@ -7705,12 +7705,12 @@
                       <wp:inline distB="0" distT="0" distL="0" distR="0">
                         <wp:extent cx="636919" cy="132891"/>
                         <wp:effectExtent b="0" l="0" r="0" t="0"/>
-                        <wp:docPr id="100075" name="image2.png"/>
+                        <wp:docPr id="100075" name="image4.png"/>
                         <a:graphic>
                           <a:graphicData uri="http://schemas.openxmlformats.org/drawingml/2006/picture">
                             <pic:pic>
                               <pic:nvPicPr>
-                                <pic:cNvPr id="0" name="image2.png"/>
+                                <pic:cNvPr id="0" name="image4.png"/>
                                 <pic:cNvPicPr preferRelativeResize="0"/>
                               </pic:nvPicPr>
                               <pic:blipFill>
@@ -7921,12 +7921,12 @@
                       <wp:inline distB="0" distT="0" distL="0" distR="0">
                         <wp:extent cx="636919" cy="132891"/>
                         <wp:effectExtent b="0" l="0" r="0" t="0"/>
-                        <wp:docPr id="100066" name="image2.png"/>
+                        <wp:docPr id="100066" name="image4.png"/>
                         <a:graphic>
                           <a:graphicData uri="http://schemas.openxmlformats.org/drawingml/2006/picture">
                             <pic:pic>
                               <pic:nvPicPr>
-                                <pic:cNvPr id="0" name="image2.png"/>
+                                <pic:cNvPr id="0" name="image4.png"/>
                                 <pic:cNvPicPr preferRelativeResize="0"/>
                               </pic:nvPicPr>
                               <pic:blipFill>
@@ -8136,12 +8136,12 @@
                       <wp:inline distB="0" distT="0" distL="0" distR="0">
                         <wp:extent cx="636919" cy="132891"/>
                         <wp:effectExtent b="0" l="0" r="0" t="0"/>
-                        <wp:docPr id="100067" name="image2.png"/>
+                        <wp:docPr id="100067" name="image4.png"/>
                         <a:graphic>
                           <a:graphicData uri="http://schemas.openxmlformats.org/drawingml/2006/picture">
                             <pic:pic>
                               <pic:nvPicPr>
-                                <pic:cNvPr id="0" name="image2.png"/>
+                                <pic:cNvPr id="0" name="image4.png"/>
                                 <pic:cNvPicPr preferRelativeResize="0"/>
                               </pic:nvPicPr>
                               <pic:blipFill>
@@ -8351,12 +8351,12 @@
                       <wp:inline distB="0" distT="0" distL="0" distR="0">
                         <wp:extent cx="636919" cy="132891"/>
                         <wp:effectExtent b="0" l="0" r="0" t="0"/>
-                        <wp:docPr id="100068" name="image1.png"/>
+                        <wp:docPr id="100068" name="image3.png"/>
                         <a:graphic>
                           <a:graphicData uri="http://schemas.openxmlformats.org/drawingml/2006/picture">
                             <pic:pic>
                               <pic:nvPicPr>
-                                <pic:cNvPr id="0" name="image1.png"/>
+                                <pic:cNvPr id="0" name="image3.png"/>
                                 <pic:cNvPicPr preferRelativeResize="0"/>
                               </pic:nvPicPr>
                               <pic:blipFill>
@@ -8566,12 +8566,12 @@
                       <wp:inline distB="0" distT="0" distL="0" distR="0">
                         <wp:extent cx="636919" cy="132891"/>
                         <wp:effectExtent b="0" l="0" r="0" t="0"/>
-                        <wp:docPr id="100069" name="image2.png"/>
+                        <wp:docPr id="100069" name="image4.png"/>
                         <a:graphic>
                           <a:graphicData uri="http://schemas.openxmlformats.org/drawingml/2006/picture">
                             <pic:pic>
                               <pic:nvPicPr>
-                                <pic:cNvPr id="0" name="image2.png"/>
+                                <pic:cNvPr id="0" name="image4.png"/>
                                 <pic:cNvPicPr preferRelativeResize="0"/>
                               </pic:nvPicPr>
                               <pic:blipFill>
@@ -8781,12 +8781,12 @@
                       <wp:inline distB="0" distT="0" distL="0" distR="0">
                         <wp:extent cx="636919" cy="132891"/>
                         <wp:effectExtent b="0" l="0" r="0" t="0"/>
-                        <wp:docPr id="100070" name="image2.png"/>
+                        <wp:docPr id="100070" name="image4.png"/>
                         <a:graphic>
                           <a:graphicData uri="http://schemas.openxmlformats.org/drawingml/2006/picture">
                             <pic:pic>
                               <pic:nvPicPr>
-                                <pic:cNvPr id="0" name="image2.png"/>
+                                <pic:cNvPr id="0" name="image4.png"/>
                                 <pic:cNvPicPr preferRelativeResize="0"/>
                               </pic:nvPicPr>
                               <pic:blipFill>
@@ -8996,12 +8996,12 @@
                       <wp:inline distB="0" distT="0" distL="0" distR="0">
                         <wp:extent cx="636919" cy="132891"/>
                         <wp:effectExtent b="0" l="0" r="0" t="0"/>
-                        <wp:docPr id="100071" name="image4.png"/>
+                        <wp:docPr id="100071" name="image1.png"/>
                         <a:graphic>
                           <a:graphicData uri="http://schemas.openxmlformats.org/drawingml/2006/picture">
                             <pic:pic>
                               <pic:nvPicPr>
-                                <pic:cNvPr id="0" name="image4.png"/>
+                                <pic:cNvPr id="0" name="image1.png"/>
                                 <pic:cNvPicPr preferRelativeResize="0"/>
                               </pic:nvPicPr>
                               <pic:blipFill>
@@ -9211,12 +9211,12 @@
                       <wp:inline distB="0" distT="0" distL="0" distR="0">
                         <wp:extent cx="636919" cy="132891"/>
                         <wp:effectExtent b="0" l="0" r="0" t="0"/>
-                        <wp:docPr id="100072" name="image2.png"/>
+                        <wp:docPr id="100072" name="image4.png"/>
                         <a:graphic>
                           <a:graphicData uri="http://schemas.openxmlformats.org/drawingml/2006/picture">
                             <pic:pic>
                               <pic:nvPicPr>
-                                <pic:cNvPr id="0" name="image2.png"/>
+                                <pic:cNvPr id="0" name="image4.png"/>
                                 <pic:cNvPicPr preferRelativeResize="0"/>
                               </pic:nvPicPr>
                               <pic:blipFill>
@@ -9426,12 +9426,12 @@
                       <wp:inline distB="0" distT="0" distL="0" distR="0">
                         <wp:extent cx="636919" cy="132891"/>
                         <wp:effectExtent b="0" l="0" r="0" t="0"/>
-                        <wp:docPr id="100073" name="image2.png"/>
+                        <wp:docPr id="100073" name="image4.png"/>
                         <a:graphic>
                           <a:graphicData uri="http://schemas.openxmlformats.org/drawingml/2006/picture">
                             <pic:pic>
                               <pic:nvPicPr>
-                                <pic:cNvPr id="0" name="image2.png"/>
+                                <pic:cNvPr id="0" name="image4.png"/>
                                 <pic:cNvPicPr preferRelativeResize="0"/>
                               </pic:nvPicPr>
                               <pic:blipFill>
@@ -9641,12 +9641,12 @@
                       <wp:inline distB="0" distT="0" distL="0" distR="0">
                         <wp:extent cx="636919" cy="132891"/>
                         <wp:effectExtent b="0" l="0" r="0" t="0"/>
-                        <wp:docPr id="100074" name="image4.png"/>
+                        <wp:docPr id="100074" name="image1.png"/>
                         <a:graphic>
                           <a:graphicData uri="http://schemas.openxmlformats.org/drawingml/2006/picture">
                             <pic:pic>
                               <pic:nvPicPr>
-                                <pic:cNvPr id="0" name="image4.png"/>
+                                <pic:cNvPr id="0" name="image1.png"/>
                                 <pic:cNvPicPr preferRelativeResize="0"/>
                               </pic:nvPicPr>
                               <pic:blipFill>
@@ -9856,12 +9856,12 @@
                       <wp:inline distB="0" distT="0" distL="0" distR="0">
                         <wp:extent cx="636919" cy="132891"/>
                         <wp:effectExtent b="0" l="0" r="0" t="0"/>
-                        <wp:docPr id="100054" name="image1.png"/>
+                        <wp:docPr id="100054" name="image3.png"/>
                         <a:graphic>
                           <a:graphicData uri="http://schemas.openxmlformats.org/drawingml/2006/picture">
                             <pic:pic>
                               <pic:nvPicPr>
-                                <pic:cNvPr id="0" name="image1.png"/>
+                                <pic:cNvPr id="0" name="image3.png"/>
                                 <pic:cNvPicPr preferRelativeResize="0"/>
                               </pic:nvPicPr>
                               <pic:blipFill>
@@ -10071,12 +10071,12 @@
                       <wp:inline distB="0" distT="0" distL="0" distR="0">
                         <wp:extent cx="636919" cy="132891"/>
                         <wp:effectExtent b="0" l="0" r="0" t="0"/>
-                        <wp:docPr id="100056" name="image1.png"/>
+                        <wp:docPr id="100056" name="image3.png"/>
                         <a:graphic>
                           <a:graphicData uri="http://schemas.openxmlformats.org/drawingml/2006/picture">
                             <pic:pic>
                               <pic:nvPicPr>
-                                <pic:cNvPr id="0" name="image1.png"/>
+                                <pic:cNvPr id="0" name="image3.png"/>
                                 <pic:cNvPicPr preferRelativeResize="0"/>
                               </pic:nvPicPr>
                               <pic:blipFill>
@@ -10286,12 +10286,12 @@
                       <wp:inline distB="0" distT="0" distL="0" distR="0">
                         <wp:extent cx="636919" cy="132891"/>
                         <wp:effectExtent b="0" l="0" r="0" t="0"/>
-                        <wp:docPr id="100057" name="image1.png"/>
+                        <wp:docPr id="100057" name="image3.png"/>
                         <a:graphic>
                           <a:graphicData uri="http://schemas.openxmlformats.org/drawingml/2006/picture">
                             <pic:pic>
                               <pic:nvPicPr>
-                                <pic:cNvPr id="0" name="image1.png"/>
+                                <pic:cNvPr id="0" name="image3.png"/>
                                 <pic:cNvPicPr preferRelativeResize="0"/>
                               </pic:nvPicPr>
                               <pic:blipFill>
@@ -10501,12 +10501,12 @@
                       <wp:inline distB="0" distT="0" distL="0" distR="0">
                         <wp:extent cx="636919" cy="132891"/>
                         <wp:effectExtent b="0" l="0" r="0" t="0"/>
-                        <wp:docPr id="100058" name="image2.png"/>
+                        <wp:docPr id="100058" name="image4.png"/>
                         <a:graphic>
                           <a:graphicData uri="http://schemas.openxmlformats.org/drawingml/2006/picture">
                             <pic:pic>
                               <pic:nvPicPr>
-                                <pic:cNvPr id="0" name="image2.png"/>
+                                <pic:cNvPr id="0" name="image4.png"/>
                                 <pic:cNvPicPr preferRelativeResize="0"/>
                               </pic:nvPicPr>
                               <pic:blipFill>
@@ -10716,12 +10716,12 @@
                       <wp:inline distB="0" distT="0" distL="0" distR="0">
                         <wp:extent cx="636919" cy="132891"/>
                         <wp:effectExtent b="0" l="0" r="0" t="0"/>
-                        <wp:docPr id="100059" name="image4.png"/>
+                        <wp:docPr id="100059" name="image1.png"/>
                         <a:graphic>
                           <a:graphicData uri="http://schemas.openxmlformats.org/drawingml/2006/picture">
                             <pic:pic>
                               <pic:nvPicPr>
-                                <pic:cNvPr id="0" name="image4.png"/>
+                                <pic:cNvPr id="0" name="image1.png"/>
                                 <pic:cNvPicPr preferRelativeResize="0"/>
                               </pic:nvPicPr>
                               <pic:blipFill>
@@ -10931,12 +10931,12 @@
                       <wp:inline distB="0" distT="0" distL="0" distR="0">
                         <wp:extent cx="636919" cy="132891"/>
                         <wp:effectExtent b="0" l="0" r="0" t="0"/>
-                        <wp:docPr id="100060" name="image2.png"/>
+                        <wp:docPr id="100060" name="image4.png"/>
                         <a:graphic>
                           <a:graphicData uri="http://schemas.openxmlformats.org/drawingml/2006/picture">
                             <pic:pic>
                               <pic:nvPicPr>
-                                <pic:cNvPr id="0" name="image2.png"/>
+                                <pic:cNvPr id="0" name="image4.png"/>
                                 <pic:cNvPicPr preferRelativeResize="0"/>
                               </pic:nvPicPr>
                               <pic:blipFill>
@@ -11146,12 +11146,12 @@
                       <wp:inline distB="0" distT="0" distL="0" distR="0">
                         <wp:extent cx="636919" cy="132891"/>
                         <wp:effectExtent b="0" l="0" r="0" t="0"/>
-                        <wp:docPr id="100061" name="image2.png"/>
+                        <wp:docPr id="100061" name="image4.png"/>
                         <a:graphic>
                           <a:graphicData uri="http://schemas.openxmlformats.org/drawingml/2006/picture">
                             <pic:pic>
                               <pic:nvPicPr>
-                                <pic:cNvPr id="0" name="image2.png"/>
+                                <pic:cNvPr id="0" name="image4.png"/>
                                 <pic:cNvPicPr preferRelativeResize="0"/>
                               </pic:nvPicPr>
                               <pic:blipFill>
@@ -11361,12 +11361,12 @@
                       <wp:inline distB="0" distT="0" distL="0" distR="0">
                         <wp:extent cx="636919" cy="132891"/>
                         <wp:effectExtent b="0" l="0" r="0" t="0"/>
-                        <wp:docPr id="100062" name="image2.png"/>
+                        <wp:docPr id="100062" name="image4.png"/>
                         <a:graphic>
                           <a:graphicData uri="http://schemas.openxmlformats.org/drawingml/2006/picture">
                             <pic:pic>
                               <pic:nvPicPr>
-                                <pic:cNvPr id="0" name="image2.png"/>
+                                <pic:cNvPr id="0" name="image4.png"/>
                                 <pic:cNvPicPr preferRelativeResize="0"/>
                               </pic:nvPicPr>
                               <pic:blipFill>
@@ -11576,12 +11576,12 @@
                       <wp:inline distB="0" distT="0" distL="0" distR="0">
                         <wp:extent cx="636919" cy="132891"/>
                         <wp:effectExtent b="0" l="0" r="0" t="0"/>
-                        <wp:docPr id="100063" name="image2.png"/>
+                        <wp:docPr id="100063" name="image4.png"/>
                         <a:graphic>
                           <a:graphicData uri="http://schemas.openxmlformats.org/drawingml/2006/picture">
                             <pic:pic>
                               <pic:nvPicPr>
-                                <pic:cNvPr id="0" name="image2.png"/>
+                                <pic:cNvPr id="0" name="image4.png"/>
                                 <pic:cNvPicPr preferRelativeResize="0"/>
                               </pic:nvPicPr>
                               <pic:blipFill>
@@ -11781,12 +11781,12 @@
                       <wp:inline distB="0" distT="0" distL="0" distR="0">
                         <wp:extent cx="446794" cy="446133"/>
                         <wp:effectExtent b="0" l="0" r="0" t="0"/>
-                        <wp:docPr id="100064" name="image3.png"/>
+                        <wp:docPr id="100064" name="image2.png"/>
                         <a:graphic>
                           <a:graphicData uri="http://schemas.openxmlformats.org/drawingml/2006/picture">
                             <pic:pic>
                               <pic:nvPicPr>
-                                <pic:cNvPr id="0" name="image3.png"/>
+                                <pic:cNvPr id="0" name="image2.png"/>
                                 <pic:cNvPicPr preferRelativeResize="0"/>
                               </pic:nvPicPr>
                               <pic:blipFill>
@@ -18472,12 +18472,12 @@
                       <wp:inline distB="0" distT="0" distL="0" distR="0">
                         <wp:extent cx="446794" cy="446133"/>
                         <wp:effectExtent b="0" l="0" r="0" t="0"/>
-                        <wp:docPr id="100095" name="image8.png"/>
+                        <wp:docPr id="100095" name="image5.png"/>
                         <a:graphic>
                           <a:graphicData uri="http://schemas.openxmlformats.org/drawingml/2006/picture">
                             <pic:pic>
                               <pic:nvPicPr>
-                                <pic:cNvPr id="0" name="image8.png"/>
+                                <pic:cNvPr id="0" name="image5.png"/>
                                 <pic:cNvPicPr preferRelativeResize="0"/>
                               </pic:nvPicPr>
                               <pic:blipFill>

</xml_diff>